<commit_message>
Final changes on presentation and documentation
</commit_message>
<xml_diff>
--- a/Documentation-presentation/Documentation - ScaleFocus.docx
+++ b/Documentation-presentation/Documentation - ScaleFocus.docx
@@ -1168,21 +1168,7 @@
           <w:rFonts w:cs="Times New Roman"/>
           <w:sz w:val="28"/>
         </w:rPr>
-        <w:t xml:space="preserve"> used various technologies, as well as Visual Studio 2019 for coding, Microsoft SQL for creating the database, Microsoft Word for writing the documentation and PowerPoint for making the presentation, and </w:t>
-      </w:r>
-      <w:r>
-        <w:rPr>
-          <w:rFonts w:cs="Times New Roman"/>
-          <w:sz w:val="28"/>
-        </w:rPr>
-        <w:t xml:space="preserve">GitHub for storing </w:t>
-      </w:r>
-      <w:r>
-        <w:rPr>
-          <w:rFonts w:cs="Times New Roman"/>
-          <w:sz w:val="28"/>
-        </w:rPr>
-        <w:t xml:space="preserve">all that stuff. </w:t>
+        <w:t xml:space="preserve"> used various technologies, as well as Visual Studio 2019 for coding, Microsoft Word for writing the documentation and PowerPoint for making the presentation, and GitHub for storing all that stuff. </w:t>
       </w:r>
       <w:r>
         <w:rPr>
@@ -1267,21 +1253,7 @@
           <w:rFonts w:cs="Times New Roman"/>
           <w:sz w:val="28"/>
         </w:rPr>
-        <w:t>me</w:t>
-      </w:r>
-      <w:r>
-        <w:rPr>
-          <w:rFonts w:cs="Times New Roman"/>
-          <w:sz w:val="28"/>
-        </w:rPr>
-        <w:t xml:space="preserve"> </w:t>
-      </w:r>
-      <w:r>
-        <w:rPr>
-          <w:rFonts w:cs="Times New Roman"/>
-          <w:sz w:val="28"/>
-        </w:rPr>
-        <w:t xml:space="preserve">reconsider many things. The 3 most </w:t>
+        <w:t>m</w:t>
       </w:r>
       <w:bookmarkStart w:id="6" w:name="_GoBack"/>
       <w:bookmarkEnd w:id="6"/>
@@ -1290,7 +1262,21 @@
           <w:rFonts w:cs="Times New Roman"/>
           <w:sz w:val="28"/>
         </w:rPr>
-        <w:t>important things I have</w:t>
+        <w:t>e</w:t>
+      </w:r>
+      <w:r>
+        <w:rPr>
+          <w:rFonts w:cs="Times New Roman"/>
+          <w:sz w:val="28"/>
+        </w:rPr>
+        <w:t xml:space="preserve"> </w:t>
+      </w:r>
+      <w:r>
+        <w:rPr>
+          <w:rFonts w:cs="Times New Roman"/>
+          <w:sz w:val="28"/>
+        </w:rPr>
+        <w:t>reconsider many things. The 3 most important things I have</w:t>
       </w:r>
       <w:r>
         <w:rPr>
@@ -1304,7 +1290,21 @@
           <w:rFonts w:cs="Times New Roman"/>
           <w:sz w:val="28"/>
         </w:rPr>
-        <w:t xml:space="preserve"> the whole experience were:</w:t>
+        <w:t xml:space="preserve"> the whole experience </w:t>
+      </w:r>
+      <w:r>
+        <w:rPr>
+          <w:rFonts w:cs="Times New Roman"/>
+          <w:sz w:val="28"/>
+        </w:rPr>
+        <w:t>are</w:t>
+      </w:r>
+      <w:r>
+        <w:rPr>
+          <w:rFonts w:cs="Times New Roman"/>
+          <w:sz w:val="28"/>
+        </w:rPr>
+        <w:t>:</w:t>
       </w:r>
     </w:p>
     <w:p>
@@ -4105,7 +4105,7 @@
 </file>
 
 <file path=customXml/itemProps1.xml><?xml version="1.0" encoding="utf-8"?>
-<ds:datastoreItem xmlns:ds="http://schemas.openxmlformats.org/officeDocument/2006/customXml" ds:itemID="{845C5072-8713-444A-8272-FCCD848463D1}">
+<ds:datastoreItem xmlns:ds="http://schemas.openxmlformats.org/officeDocument/2006/customXml" ds:itemID="{8675E38D-7366-4A8E-9898-B4D08A976FB5}">
   <ds:schemaRefs>
     <ds:schemaRef ds:uri="http://schemas.openxmlformats.org/officeDocument/2006/bibliography"/>
   </ds:schemaRefs>

</xml_diff>